<commit_message>
frequency design report update
</commit_message>
<xml_diff>
--- a/4.pid_design/InformePI.docx
+++ b/4.pid_design/InformePI.docx
@@ -166,7 +166,15 @@
           <w:sz w:val="24"/>
           <w:szCs w:val="24"/>
         </w:rPr>
-        <w:t>El sistema se controla mediante un microcontrolador STM32 F411 ajustado a una frecuencia de 80Mhz y programado mediante el software PlatformIO. Adicionalmente se configuro el periférico UART a 115200 baudios con el fin de observar las señales de control, velocidad, y referencia, en tiempo real, así como para ajustar los parámetros del control, tales como el tipo de señal de referencia, su periodo, su amplitud, el tipo de controlador, etc,</w:t>
+        <w:t>El sistema se controla mediante un microcontrolador STM32 F411 ajustado a una frecuencia de 80Mhz y programado mediante el software PlatformIO. Adicionalmente se configuro el periférico UART a 115200 baudios con el fin de observar las señales de control, velocidad, y referencia, en tiempo real, así como para ajustar los parámetros del control, tales como el tipo de señal de referencia, su periodo, su amplitud, el tipo de controlador, etc</w:t>
+      </w:r>
+      <w:r>
+        <w:rPr>
+          <w:rFonts w:ascii="Times New Roman" w:hAnsi="Times New Roman" w:cs="Times New Roman"/>
+          <w:sz w:val="24"/>
+          <w:szCs w:val="24"/>
+        </w:rPr>
+        <w:t>.</w:t>
       </w:r>
     </w:p>
     <w:p>
@@ -326,7 +334,23 @@
           <w:sz w:val="24"/>
           <w:szCs w:val="24"/>
         </w:rPr>
-        <w:t xml:space="preserve"> en la guía de laboratorio, se identifico el sistema como uno de primer orden</w:t>
+        <w:t xml:space="preserve"> en la guía de laboratorio, se </w:t>
+      </w:r>
+      <w:r>
+        <w:rPr>
+          <w:rFonts w:ascii="Times New Roman" w:hAnsi="Times New Roman" w:cs="Times New Roman"/>
+          <w:sz w:val="24"/>
+          <w:szCs w:val="24"/>
+        </w:rPr>
+        <w:t>identificó</w:t>
+      </w:r>
+      <w:r>
+        <w:rPr>
+          <w:rFonts w:ascii="Times New Roman" w:hAnsi="Times New Roman" w:cs="Times New Roman"/>
+          <w:sz w:val="24"/>
+          <w:szCs w:val="24"/>
+        </w:rPr>
+        <w:t xml:space="preserve"> el sistema como uno de primer orden</w:t>
       </w:r>
       <w:r>
         <w:rPr>
@@ -350,7 +374,23 @@
           <w:sz w:val="24"/>
           <w:szCs w:val="24"/>
         </w:rPr>
-        <w:t>. Para ello se configuro en el microcontrolador una señal cuadrada con un periodo de 500ms y un PWM de 0.6 a 0.8 es decir una variación de voltaje de 7.2v a 9.6v, con el fin de evitar la región no lineal del sistema, en la que la fricción de coulomb, evita que el motor se mueva hasta alcanzar un voltaje determinado, es decir que se selecciono la señal, buscando que el motor nunca se detuviese.</w:t>
+        <w:t xml:space="preserve">. Para ello se configuro en el microcontrolador una señal cuadrada con un periodo de 500ms y un PWM de 0.6 a 0.8 es decir una variación de voltaje de 7.2v a 9.6v, con el fin de evitar la región no lineal del sistema, en la que la fricción de coulomb, evita que el motor se mueva hasta alcanzar un voltaje determinado, es decir que se </w:t>
+      </w:r>
+      <w:r>
+        <w:rPr>
+          <w:rFonts w:ascii="Times New Roman" w:hAnsi="Times New Roman" w:cs="Times New Roman"/>
+          <w:sz w:val="24"/>
+          <w:szCs w:val="24"/>
+        </w:rPr>
+        <w:t>seleccionó</w:t>
+      </w:r>
+      <w:r>
+        <w:rPr>
+          <w:rFonts w:ascii="Times New Roman" w:hAnsi="Times New Roman" w:cs="Times New Roman"/>
+          <w:sz w:val="24"/>
+          <w:szCs w:val="24"/>
+        </w:rPr>
+        <w:t xml:space="preserve"> la señal, buscando que el motor nunca se detuviese.</w:t>
       </w:r>
     </w:p>
     <w:p>
@@ -1085,7 +1125,39 @@
           <w:sz w:val="24"/>
           <w:szCs w:val="24"/>
         </w:rPr>
-        <w:t xml:space="preserve">de MATLAB, la cual calcula las constantes del controlador a partir de dos parámetros que controlan el tiempo de respuesta y la robustes. En la figura 3 se muestra como se ajustó el parámetro de tiempo de respuesta con un valor muy cercano a los 45.3ms, en este caso se selecciono el valor de 43.6ms, luego se </w:t>
+        <w:t xml:space="preserve">de MATLAB, la cual calcula las constantes del controlador a partir de dos parámetros que controlan el tiempo de respuesta y la robustes. En la figura 3 se muestra </w:t>
+      </w:r>
+      <w:r>
+        <w:rPr>
+          <w:rFonts w:ascii="Times New Roman" w:hAnsi="Times New Roman" w:cs="Times New Roman"/>
+          <w:sz w:val="24"/>
+          <w:szCs w:val="24"/>
+        </w:rPr>
+        <w:t>cómo</w:t>
+      </w:r>
+      <w:r>
+        <w:rPr>
+          <w:rFonts w:ascii="Times New Roman" w:hAnsi="Times New Roman" w:cs="Times New Roman"/>
+          <w:sz w:val="24"/>
+          <w:szCs w:val="24"/>
+        </w:rPr>
+        <w:t xml:space="preserve"> se ajustó el parámetro de tiempo de respuesta con un valor muy cercano a los 45.3ms, en este caso se </w:t>
+      </w:r>
+      <w:r>
+        <w:rPr>
+          <w:rFonts w:ascii="Times New Roman" w:hAnsi="Times New Roman" w:cs="Times New Roman"/>
+          <w:sz w:val="24"/>
+          <w:szCs w:val="24"/>
+        </w:rPr>
+        <w:t>seleccionó</w:t>
+      </w:r>
+      <w:r>
+        <w:rPr>
+          <w:rFonts w:ascii="Times New Roman" w:hAnsi="Times New Roman" w:cs="Times New Roman"/>
+          <w:sz w:val="24"/>
+          <w:szCs w:val="24"/>
+        </w:rPr>
+        <w:t xml:space="preserve"> el valor de 43.6ms, luego se </w:t>
       </w:r>
       <w:r>
         <w:rPr>
@@ -2897,7 +2969,23 @@
           <w:sz w:val="24"/>
           <w:szCs w:val="24"/>
         </w:rPr>
-        <w:t xml:space="preserve">con prácticamente el mismo tiempo subida, a excepción de la discretización obtenida </w:t>
+        <w:t>con prácticamente el mismo tiempo subida</w:t>
+      </w:r>
+      <w:r>
+        <w:rPr>
+          <w:rFonts w:ascii="Times New Roman" w:hAnsi="Times New Roman" w:cs="Times New Roman"/>
+          <w:sz w:val="24"/>
+          <w:szCs w:val="24"/>
+        </w:rPr>
+        <w:t xml:space="preserve"> (cumpliendo con el requerido de menor a 45.3ms)</w:t>
+      </w:r>
+      <w:r>
+        <w:rPr>
+          <w:rFonts w:ascii="Times New Roman" w:hAnsi="Times New Roman" w:cs="Times New Roman"/>
+          <w:sz w:val="24"/>
+          <w:szCs w:val="24"/>
+        </w:rPr>
+        <w:t xml:space="preserve">, a excepción de la discretización obtenida </w:t>
       </w:r>
       <w:r>
         <w:rPr>
@@ -2913,7 +3001,23 @@
           <w:sz w:val="24"/>
           <w:szCs w:val="24"/>
         </w:rPr>
-        <w:t>, donde el comportamiento cambia drásticamente a un sistema de segundo orden, con un sobre pico cercano al 30% y un tiempo de establecimiento considerablemente mas grande, de alrededor de 250ms, en contraposición a los 62.3ms del controlador continuo, que prevalece aproximadamente en el resto de discretizaciones.</w:t>
+        <w:t xml:space="preserve">, donde el comportamiento cambia drásticamente a un sistema de segundo orden, con un sobre pico cercano al 30% y un tiempo de establecimiento considerablemente </w:t>
+      </w:r>
+      <w:r>
+        <w:rPr>
+          <w:rFonts w:ascii="Times New Roman" w:hAnsi="Times New Roman" w:cs="Times New Roman"/>
+          <w:sz w:val="24"/>
+          <w:szCs w:val="24"/>
+        </w:rPr>
+        <w:t>más</w:t>
+      </w:r>
+      <w:r>
+        <w:rPr>
+          <w:rFonts w:ascii="Times New Roman" w:hAnsi="Times New Roman" w:cs="Times New Roman"/>
+          <w:sz w:val="24"/>
+          <w:szCs w:val="24"/>
+        </w:rPr>
+        <w:t xml:space="preserve"> grande, de alrededor de 250ms, en contraposición a los 62.3ms del controlador continuo, que prevalece aproximadamente en el resto de discretizaciones.</w:t>
       </w:r>
     </w:p>
     <w:p>
@@ -3065,31 +3169,15 @@
           <w:sz w:val="24"/>
           <w:szCs w:val="24"/>
         </w:rPr>
-        <w:t xml:space="preserve">n y </w:t>
-      </w:r>
-      <w:r>
-        <w:rPr>
-          <w:rFonts w:ascii="Times New Roman" w:hAnsi="Times New Roman" w:cs="Times New Roman"/>
-          <w:sz w:val="24"/>
-          <w:szCs w:val="24"/>
-        </w:rPr>
-        <w:t>R</w:t>
-      </w:r>
-      <w:r>
-        <w:rPr>
-          <w:rFonts w:ascii="Times New Roman" w:hAnsi="Times New Roman" w:cs="Times New Roman"/>
-          <w:sz w:val="24"/>
-          <w:szCs w:val="24"/>
-        </w:rPr>
-        <w:t>esultados</w:t>
-      </w:r>
-      <w:r>
-        <w:rPr>
-          <w:rFonts w:ascii="Times New Roman" w:hAnsi="Times New Roman" w:cs="Times New Roman"/>
-          <w:sz w:val="24"/>
-          <w:szCs w:val="24"/>
-        </w:rPr>
-        <w:t xml:space="preserve"> de la implementación</w:t>
+        <w:t>n</w:t>
+      </w:r>
+      <w:r>
+        <w:rPr>
+          <w:rFonts w:ascii="Times New Roman" w:hAnsi="Times New Roman" w:cs="Times New Roman"/>
+          <w:sz w:val="24"/>
+          <w:szCs w:val="24"/>
+        </w:rPr>
+        <w:t>:</w:t>
       </w:r>
     </w:p>
     <w:p>
@@ -4474,7 +4562,23 @@
           <w:sz w:val="24"/>
           <w:szCs w:val="24"/>
         </w:rPr>
-        <w:t>, donde se busca reflejar de la forma mas precisa posible el sistema real, para ello se utiliza la planta continua, junto con retenedores de orden cero en la señal de realimentación, y en la salida de</w:t>
+        <w:t xml:space="preserve">, donde se busca reflejar de la forma </w:t>
+      </w:r>
+      <w:r>
+        <w:rPr>
+          <w:rFonts w:ascii="Times New Roman" w:eastAsiaTheme="minorEastAsia" w:hAnsi="Times New Roman" w:cs="Times New Roman"/>
+          <w:sz w:val="24"/>
+          <w:szCs w:val="24"/>
+        </w:rPr>
+        <w:t>más</w:t>
+      </w:r>
+      <w:r>
+        <w:rPr>
+          <w:rFonts w:ascii="Times New Roman" w:eastAsiaTheme="minorEastAsia" w:hAnsi="Times New Roman" w:cs="Times New Roman"/>
+          <w:sz w:val="24"/>
+          <w:szCs w:val="24"/>
+        </w:rPr>
+        <w:t xml:space="preserve"> precisa posible el sistema real, para ello se utiliza la planta continua, junto con retenedores de orden cero en la señal de realimentación, y en la salida de</w:t>
       </w:r>
       <w:r>
         <w:rPr>
@@ -4803,7 +4907,23 @@
           <w:sz w:val="24"/>
           <w:szCs w:val="24"/>
         </w:rPr>
-        <w:t xml:space="preserve"> con el fin de verificar que no halla saturación. </w:t>
+        <w:t xml:space="preserve"> con el fin de verificar que no </w:t>
+      </w:r>
+      <w:r>
+        <w:rPr>
+          <w:rFonts w:ascii="Times New Roman" w:eastAsiaTheme="minorEastAsia" w:hAnsi="Times New Roman" w:cs="Times New Roman"/>
+          <w:sz w:val="24"/>
+          <w:szCs w:val="24"/>
+        </w:rPr>
+        <w:t>haya</w:t>
+      </w:r>
+      <w:r>
+        <w:rPr>
+          <w:rFonts w:ascii="Times New Roman" w:eastAsiaTheme="minorEastAsia" w:hAnsi="Times New Roman" w:cs="Times New Roman"/>
+          <w:sz w:val="24"/>
+          <w:szCs w:val="24"/>
+        </w:rPr>
+        <w:t xml:space="preserve"> saturación. </w:t>
       </w:r>
       <w:r>
         <w:rPr>
@@ -5594,7 +5714,23 @@
           <w:sz w:val="24"/>
           <w:szCs w:val="24"/>
         </w:rPr>
-        <w:t>e capturaron los datos de Simulink y de</w:t>
+        <w:t>e capturaron los datos de Simulink y del controla</w:t>
+      </w:r>
+      <w:r>
+        <w:rPr>
+          <w:rFonts w:ascii="Times New Roman" w:eastAsiaTheme="minorEastAsia" w:hAnsi="Times New Roman" w:cs="Times New Roman"/>
+          <w:sz w:val="24"/>
+          <w:szCs w:val="24"/>
+        </w:rPr>
+        <w:t>dor</w:t>
+      </w:r>
+      <w:r>
+        <w:rPr>
+          <w:rFonts w:ascii="Times New Roman" w:eastAsiaTheme="minorEastAsia" w:hAnsi="Times New Roman" w:cs="Times New Roman"/>
+          <w:sz w:val="24"/>
+          <w:szCs w:val="24"/>
+        </w:rPr>
+        <w:t xml:space="preserve"> implementado</w:t>
       </w:r>
       <w:r>
         <w:rPr>
@@ -5610,39 +5746,7 @@
           <w:sz w:val="24"/>
           <w:szCs w:val="24"/>
         </w:rPr>
-        <w:t>l</w:t>
-      </w:r>
-      <w:r>
-        <w:rPr>
-          <w:rFonts w:ascii="Times New Roman" w:eastAsiaTheme="minorEastAsia" w:hAnsi="Times New Roman" w:cs="Times New Roman"/>
-          <w:sz w:val="24"/>
-          <w:szCs w:val="24"/>
-        </w:rPr>
-        <w:t>os</w:t>
-      </w:r>
-      <w:r>
-        <w:rPr>
-          <w:rFonts w:ascii="Times New Roman" w:eastAsiaTheme="minorEastAsia" w:hAnsi="Times New Roman" w:cs="Times New Roman"/>
-          <w:sz w:val="24"/>
-          <w:szCs w:val="24"/>
-        </w:rPr>
-        <w:t xml:space="preserve"> controla</w:t>
-      </w:r>
-      <w:r>
-        <w:rPr>
-          <w:rFonts w:ascii="Times New Roman" w:eastAsiaTheme="minorEastAsia" w:hAnsi="Times New Roman" w:cs="Times New Roman"/>
-          <w:sz w:val="24"/>
-          <w:szCs w:val="24"/>
-        </w:rPr>
-        <w:t>dor</w:t>
-      </w:r>
-      <w:r>
-        <w:rPr>
-          <w:rFonts w:ascii="Times New Roman" w:eastAsiaTheme="minorEastAsia" w:hAnsi="Times New Roman" w:cs="Times New Roman"/>
-          <w:sz w:val="24"/>
-          <w:szCs w:val="24"/>
-        </w:rPr>
-        <w:t xml:space="preserve"> implementado en el microcontrolador, para cada discretización, luego se exportaron </w:t>
+        <w:t xml:space="preserve">en el microcontrolador, para cada discretización, luego se exportaron </w:t>
       </w:r>
       <w:r>
         <w:rPr>
@@ -6208,7 +6312,23 @@
           <w:sz w:val="24"/>
           <w:szCs w:val="24"/>
         </w:rPr>
-        <w:t xml:space="preserve"> y la aproximación Tustin, si que tuvieron un comportamiento muy similar al controlador continuo, tanto para la simulación, como para la implementación real del sistema, logrando incluso un comportamiento más rápido en la implementación real, es decir que se cumple satisfactoriamente con los requerimientos especificados, </w:t>
+        <w:t xml:space="preserve"> y la aproximación Tustin, </w:t>
+      </w:r>
+      <w:r>
+        <w:rPr>
+          <w:rFonts w:ascii="Times New Roman" w:hAnsi="Times New Roman" w:cs="Times New Roman"/>
+          <w:sz w:val="24"/>
+          <w:szCs w:val="24"/>
+        </w:rPr>
+        <w:t>sí</w:t>
+      </w:r>
+      <w:r>
+        <w:rPr>
+          <w:rFonts w:ascii="Times New Roman" w:hAnsi="Times New Roman" w:cs="Times New Roman"/>
+          <w:sz w:val="24"/>
+          <w:szCs w:val="24"/>
+        </w:rPr>
+        <w:t xml:space="preserve"> que tuvieron un comportamiento muy similar al controlador continuo, tanto para la simulación, como para la implementación real del sistema, logrando incluso un comportamiento más rápido en la implementación real, es decir que se cumple satisfactoriamente con los requerimientos especificados, </w:t>
       </w:r>
     </w:p>
     <w:sectPr>

</xml_diff>